<commit_message>
format the report doc properly by adding missing field
</commit_message>
<xml_diff>
--- a/final-solar-report.docx
+++ b/final-solar-report.docx
@@ -20,27 +20,435 @@
           <w:sz w:val="28"/>
           <w:szCs w:val="28"/>
         </w:rPr>
-        <w:t xml:space="preserve">                                  </w:t>
-      </w:r>
-    </w:p>
-    <w:p>
-      <w:pPr>
-        <w:rPr>
-          <w:rFonts w:ascii="Arial" w:hAnsi="Arial" w:cs="Arial"/>
+        <w:t xml:space="preserve">     </w:t>
+      </w:r>
+      <w:r>
+        <w:rPr>
+          <w:rFonts w:ascii="Segoe UI Symbol" w:hAnsi="Segoe UI Symbol" w:cs="Segoe UI Symbol"/>
           <w:b/>
           <w:color w:val="4472C4" w:themeColor="accent5"/>
           <w:sz w:val="28"/>
           <w:szCs w:val="28"/>
         </w:rPr>
-      </w:pPr>
-      <w:r>
-        <w:rPr>
-          <w:rFonts w:ascii="Arial" w:hAnsi="Arial" w:cs="Arial"/>
+        <w:t xml:space="preserve">                 </w:t>
+      </w:r>
+      <w:r>
+        <w:rPr>
+          <w:rFonts w:ascii="Segoe UI Symbol" w:hAnsi="Segoe UI Symbol" w:cs="Segoe UI Symbol"/>
           <w:b/>
           <w:color w:val="4472C4" w:themeColor="accent5"/>
           <w:sz w:val="28"/>
           <w:szCs w:val="28"/>
         </w:rPr>
+        <w:t xml:space="preserve">        </w:t>
+      </w:r>
+      <w:r>
+        <w:rPr>
+          <w:rFonts w:ascii="Segoe UI Symbol" w:hAnsi="Segoe UI Symbol" w:cs="Segoe UI Symbol"/>
+          <w:b/>
+          <w:color w:val="4472C4" w:themeColor="accent5"/>
+          <w:sz w:val="28"/>
+          <w:szCs w:val="28"/>
+        </w:rPr>
+        <w:t xml:space="preserve"> </w:t>
+      </w:r>
+      <w:r>
+        <w:rPr>
+          <w:rFonts w:ascii="Arial" w:hAnsi="Arial" w:cs="Arial"/>
+          <w:b/>
+          <w:color w:val="4472C4" w:themeColor="accent5"/>
+          <w:sz w:val="28"/>
+          <w:szCs w:val="28"/>
+        </w:rPr>
+        <w:t xml:space="preserve"> Solar Data Discovery</w:t>
+      </w:r>
+    </w:p>
+    <w:p>
+      <w:pPr>
+        <w:rPr>
+          <w:rFonts w:ascii="Arial" w:hAnsi="Arial" w:cs="Arial"/>
+          <w:b/>
+          <w:color w:val="4472C4" w:themeColor="accent5"/>
+          <w:sz w:val="28"/>
+          <w:szCs w:val="28"/>
+        </w:rPr>
+      </w:pPr>
+      <w:r>
+        <w:rPr>
+          <w:rFonts w:ascii="Arial" w:hAnsi="Arial" w:cs="Arial"/>
+          <w:b/>
+          <w:color w:val="4472C4" w:themeColor="accent5"/>
+          <w:sz w:val="28"/>
+          <w:szCs w:val="28"/>
+        </w:rPr>
+        <w:t>Kickstart Your AI Mastery with Cross-Country Solar Farm Analysis</w:t>
+      </w:r>
+      <w:r>
+        <w:rPr>
+          <w:rFonts w:ascii="Arial" w:hAnsi="Arial" w:cs="Arial"/>
+          <w:b/>
+          <w:color w:val="4472C4" w:themeColor="accent5"/>
+          <w:sz w:val="28"/>
+          <w:szCs w:val="28"/>
+        </w:rPr>
+        <w:t xml:space="preserve"> </w:t>
+      </w:r>
+      <w:r>
+        <w:rPr>
+          <w:rFonts w:ascii="Arial" w:hAnsi="Arial" w:cs="Arial"/>
+          <w:b/>
+          <w:color w:val="4472C4" w:themeColor="accent5"/>
+          <w:sz w:val="28"/>
+          <w:szCs w:val="28"/>
+        </w:rPr>
+        <w:t xml:space="preserve">    </w:t>
+      </w:r>
+    </w:p>
+    <w:p>
+      <w:pPr>
+        <w:rPr>
+          <w:rFonts w:ascii="Arial" w:hAnsi="Arial" w:cs="Arial"/>
+          <w:b/>
+          <w:color w:val="4472C4" w:themeColor="accent5"/>
+          <w:sz w:val="28"/>
+          <w:szCs w:val="28"/>
+        </w:rPr>
+      </w:pPr>
+    </w:p>
+    <w:p>
+      <w:pPr>
+        <w:rPr>
+          <w:rFonts w:ascii="Arial" w:hAnsi="Arial" w:cs="Arial"/>
+          <w:b/>
+          <w:color w:val="4472C4" w:themeColor="accent5"/>
+          <w:sz w:val="28"/>
+          <w:szCs w:val="28"/>
+        </w:rPr>
+      </w:pPr>
+      <w:r>
+        <w:rPr>
+          <w:rFonts w:ascii="Arial" w:hAnsi="Arial" w:cs="Arial"/>
+          <w:b/>
+          <w:color w:val="4472C4" w:themeColor="accent5"/>
+          <w:sz w:val="28"/>
+          <w:szCs w:val="28"/>
+        </w:rPr>
+        <w:t>Final Report – Week 0</w:t>
+      </w:r>
+    </w:p>
+    <w:p>
+      <w:pPr>
+        <w:rPr>
+          <w:rFonts w:ascii="Arial" w:hAnsi="Arial" w:cs="Arial"/>
+          <w:b/>
+          <w:color w:val="4472C4" w:themeColor="accent5"/>
+          <w:sz w:val="28"/>
+          <w:szCs w:val="28"/>
+        </w:rPr>
+      </w:pPr>
+    </w:p>
+    <w:p>
+      <w:pPr>
+        <w:rPr>
+          <w:rFonts w:ascii="Arial" w:hAnsi="Arial" w:cs="Arial"/>
+          <w:b/>
+          <w:color w:val="4472C4" w:themeColor="accent5"/>
+          <w:sz w:val="28"/>
+          <w:szCs w:val="28"/>
+        </w:rPr>
+      </w:pPr>
+    </w:p>
+    <w:p>
+      <w:pPr>
+        <w:rPr>
+          <w:rFonts w:ascii="Arial" w:hAnsi="Arial" w:cs="Arial"/>
+          <w:b/>
+          <w:color w:val="4472C4" w:themeColor="accent5"/>
+          <w:sz w:val="28"/>
+          <w:szCs w:val="28"/>
+        </w:rPr>
+      </w:pPr>
+    </w:p>
+    <w:p>
+      <w:pPr>
+        <w:rPr>
+          <w:rFonts w:ascii="Arial" w:hAnsi="Arial" w:cs="Arial"/>
+          <w:color w:val="44546A" w:themeColor="text2"/>
+          <w:sz w:val="28"/>
+          <w:szCs w:val="28"/>
+        </w:rPr>
+      </w:pPr>
+      <w:r>
+        <w:rPr>
+          <w:rFonts w:ascii="Arial" w:hAnsi="Arial" w:cs="Arial"/>
+          <w:color w:val="44546A" w:themeColor="text2"/>
+          <w:sz w:val="28"/>
+          <w:szCs w:val="28"/>
+        </w:rPr>
+        <w:t>Prepared by: Bir</w:t>
+      </w:r>
+      <w:r>
+        <w:rPr>
+          <w:rFonts w:ascii="Arial" w:hAnsi="Arial" w:cs="Arial"/>
+          <w:color w:val="44546A" w:themeColor="text2"/>
+          <w:sz w:val="28"/>
+          <w:szCs w:val="28"/>
+        </w:rPr>
+        <w:t>han Kabtamu</w:t>
+      </w:r>
+    </w:p>
+    <w:p>
+      <w:pPr>
+        <w:rPr>
+          <w:rFonts w:ascii="Arial" w:hAnsi="Arial" w:cs="Arial"/>
+          <w:color w:val="44546A" w:themeColor="text2"/>
+          <w:sz w:val="28"/>
+          <w:szCs w:val="28"/>
+        </w:rPr>
+      </w:pPr>
+      <w:r>
+        <w:rPr>
+          <w:rFonts w:ascii="Arial" w:hAnsi="Arial" w:cs="Arial"/>
+          <w:color w:val="44546A" w:themeColor="text2"/>
+          <w:sz w:val="28"/>
+          <w:szCs w:val="28"/>
+        </w:rPr>
+        <w:t>Email: berahaan</w:t>
+      </w:r>
+      <w:r>
+        <w:rPr>
+          <w:rFonts w:ascii="Arial" w:hAnsi="Arial" w:cs="Arial"/>
+          <w:color w:val="44546A" w:themeColor="text2"/>
+          <w:sz w:val="28"/>
+          <w:szCs w:val="28"/>
+        </w:rPr>
+        <w:t>@example.com</w:t>
+      </w:r>
+    </w:p>
+    <w:p>
+      <w:pPr>
+        <w:rPr>
+          <w:rFonts w:ascii="Arial" w:hAnsi="Arial" w:cs="Arial"/>
+          <w:color w:val="44546A" w:themeColor="text2"/>
+          <w:sz w:val="28"/>
+          <w:szCs w:val="28"/>
+        </w:rPr>
+      </w:pPr>
+      <w:r>
+        <w:rPr>
+          <w:rFonts w:ascii="Arial" w:hAnsi="Arial" w:cs="Arial"/>
+          <w:color w:val="44546A" w:themeColor="text2"/>
+          <w:sz w:val="28"/>
+          <w:szCs w:val="28"/>
+        </w:rPr>
+        <w:t>GitHub</w:t>
+      </w:r>
+      <w:r>
+        <w:rPr>
+          <w:rFonts w:ascii="Arial" w:hAnsi="Arial" w:cs="Arial"/>
+          <w:color w:val="44546A" w:themeColor="text2"/>
+          <w:sz w:val="28"/>
+          <w:szCs w:val="28"/>
+        </w:rPr>
+        <w:t>:</w:t>
+      </w:r>
+      <w:r>
+        <w:t xml:space="preserve"> </w:t>
+      </w:r>
+      <w:r>
+        <w:rPr>
+          <w:rFonts w:ascii="Arial" w:hAnsi="Arial" w:cs="Arial"/>
+          <w:color w:val="44546A" w:themeColor="text2"/>
+          <w:sz w:val="28"/>
+          <w:szCs w:val="28"/>
+        </w:rPr>
+        <w:t>https://github.com/berahaan/solar-challenge-week0</w:t>
+      </w:r>
+    </w:p>
+    <w:p>
+      <w:pPr>
+        <w:rPr>
+          <w:rFonts w:ascii="Arial" w:hAnsi="Arial" w:cs="Arial"/>
+          <w:b/>
+          <w:color w:val="4472C4" w:themeColor="accent5"/>
+          <w:sz w:val="28"/>
+          <w:szCs w:val="28"/>
+        </w:rPr>
+      </w:pPr>
+    </w:p>
+    <w:p>
+      <w:pPr>
+        <w:rPr>
+          <w:rFonts w:ascii="Arial" w:hAnsi="Arial" w:cs="Arial"/>
+          <w:b/>
+          <w:color w:val="4472C4" w:themeColor="accent5"/>
+          <w:sz w:val="28"/>
+          <w:szCs w:val="28"/>
+        </w:rPr>
+      </w:pPr>
+    </w:p>
+    <w:p>
+      <w:pPr>
+        <w:rPr>
+          <w:rFonts w:ascii="Arial" w:hAnsi="Arial" w:cs="Arial"/>
+          <w:b/>
+          <w:color w:val="4472C4" w:themeColor="accent5"/>
+          <w:sz w:val="28"/>
+          <w:szCs w:val="28"/>
+        </w:rPr>
+      </w:pPr>
+    </w:p>
+    <w:p>
+      <w:pPr>
+        <w:rPr>
+          <w:rFonts w:ascii="Arial" w:hAnsi="Arial" w:cs="Arial"/>
+          <w:b/>
+          <w:color w:val="4472C4" w:themeColor="accent5"/>
+          <w:sz w:val="28"/>
+          <w:szCs w:val="28"/>
+        </w:rPr>
+      </w:pPr>
+    </w:p>
+    <w:p>
+      <w:pPr>
+        <w:rPr>
+          <w:rFonts w:ascii="Arial" w:hAnsi="Arial" w:cs="Arial"/>
+          <w:b/>
+          <w:color w:val="4472C4" w:themeColor="accent5"/>
+          <w:sz w:val="28"/>
+          <w:szCs w:val="28"/>
+        </w:rPr>
+      </w:pPr>
+    </w:p>
+    <w:p>
+      <w:pPr>
+        <w:rPr>
+          <w:rFonts w:ascii="Arial" w:hAnsi="Arial" w:cs="Arial"/>
+          <w:b/>
+          <w:color w:val="4472C4" w:themeColor="accent5"/>
+          <w:sz w:val="28"/>
+          <w:szCs w:val="28"/>
+        </w:rPr>
+      </w:pPr>
+    </w:p>
+    <w:p>
+      <w:pPr>
+        <w:rPr>
+          <w:rFonts w:ascii="Arial" w:hAnsi="Arial" w:cs="Arial"/>
+          <w:b/>
+          <w:color w:val="4472C4" w:themeColor="accent5"/>
+          <w:sz w:val="28"/>
+          <w:szCs w:val="28"/>
+        </w:rPr>
+      </w:pPr>
+    </w:p>
+    <w:p>
+      <w:pPr>
+        <w:rPr>
+          <w:rFonts w:ascii="Arial" w:hAnsi="Arial" w:cs="Arial"/>
+          <w:b/>
+          <w:color w:val="4472C4" w:themeColor="accent5"/>
+          <w:sz w:val="28"/>
+          <w:szCs w:val="28"/>
+        </w:rPr>
+      </w:pPr>
+    </w:p>
+    <w:p>
+      <w:pPr>
+        <w:rPr>
+          <w:rFonts w:ascii="Arial" w:hAnsi="Arial" w:cs="Arial"/>
+          <w:b/>
+          <w:color w:val="4472C4" w:themeColor="accent5"/>
+          <w:sz w:val="28"/>
+          <w:szCs w:val="28"/>
+        </w:rPr>
+      </w:pPr>
+    </w:p>
+    <w:p>
+      <w:pPr>
+        <w:rPr>
+          <w:rFonts w:ascii="Arial" w:hAnsi="Arial" w:cs="Arial"/>
+          <w:b/>
+          <w:color w:val="4472C4" w:themeColor="accent5"/>
+          <w:sz w:val="28"/>
+          <w:szCs w:val="28"/>
+        </w:rPr>
+      </w:pPr>
+    </w:p>
+    <w:p>
+      <w:pPr>
+        <w:rPr>
+          <w:rFonts w:ascii="Arial" w:hAnsi="Arial" w:cs="Arial"/>
+          <w:b/>
+          <w:color w:val="4472C4" w:themeColor="accent5"/>
+          <w:sz w:val="28"/>
+          <w:szCs w:val="28"/>
+        </w:rPr>
+      </w:pPr>
+    </w:p>
+    <w:p>
+      <w:pPr>
+        <w:rPr>
+          <w:rFonts w:ascii="Arial" w:hAnsi="Arial" w:cs="Arial"/>
+          <w:b/>
+          <w:color w:val="4472C4" w:themeColor="accent5"/>
+          <w:sz w:val="28"/>
+          <w:szCs w:val="28"/>
+        </w:rPr>
+      </w:pPr>
+    </w:p>
+    <w:p>
+      <w:pPr>
+        <w:rPr>
+          <w:rFonts w:ascii="Arial" w:hAnsi="Arial" w:cs="Arial"/>
+          <w:b/>
+          <w:color w:val="4472C4" w:themeColor="accent5"/>
+          <w:sz w:val="28"/>
+          <w:szCs w:val="28"/>
+        </w:rPr>
+      </w:pPr>
+    </w:p>
+    <w:p>
+      <w:pPr>
+        <w:rPr>
+          <w:rFonts w:ascii="Arial" w:hAnsi="Arial" w:cs="Arial"/>
+          <w:b/>
+          <w:color w:val="4472C4" w:themeColor="accent5"/>
+          <w:sz w:val="28"/>
+          <w:szCs w:val="28"/>
+        </w:rPr>
+      </w:pPr>
+    </w:p>
+    <w:p>
+      <w:pPr>
+        <w:rPr>
+          <w:rFonts w:ascii="Arial" w:hAnsi="Arial" w:cs="Arial"/>
+          <w:b/>
+          <w:color w:val="4472C4" w:themeColor="accent5"/>
+          <w:sz w:val="28"/>
+          <w:szCs w:val="28"/>
+        </w:rPr>
+      </w:pPr>
+    </w:p>
+    <w:p>
+      <w:pPr>
+        <w:rPr>
+          <w:rFonts w:ascii="Arial" w:hAnsi="Arial" w:cs="Arial"/>
+          <w:b/>
+          <w:color w:val="4472C4" w:themeColor="accent5"/>
+          <w:sz w:val="28"/>
+          <w:szCs w:val="28"/>
+        </w:rPr>
+      </w:pPr>
+      <w:r>
+        <w:rPr>
+          <w:rFonts w:ascii="Arial" w:hAnsi="Arial" w:cs="Arial"/>
+          <w:b/>
+          <w:color w:val="4472C4" w:themeColor="accent5"/>
+          <w:sz w:val="28"/>
+          <w:szCs w:val="28"/>
+        </w:rPr>
+        <w:lastRenderedPageBreak/>
         <w:t xml:space="preserve">  </w:t>
       </w:r>
       <w:r>
@@ -273,6 +681,7 @@
     <w:p/>
     <w:p/>
     <w:p/>
+    <w:p/>
     <w:p>
       <w:pPr>
         <w:rPr>
@@ -315,9 +724,11 @@
     </w:p>
     <w:p>
       <w:pPr>
-        <w:spacing w:line="240" w:lineRule="auto"/>
-        <w:rPr>
-          <w:rFonts w:ascii="Arial" w:hAnsi="Arial" w:cs="Arial"/>
+        <w:rPr>
+          <w:rFonts w:ascii="Arial" w:hAnsi="Arial" w:cs="Arial"/>
+          <w:color w:val="5B9BD5" w:themeColor="accent1"/>
+          <w:sz w:val="24"/>
+          <w:szCs w:val="24"/>
         </w:rPr>
       </w:pPr>
       <w:r>
@@ -1089,7 +1500,7 @@
           <w:color w:val="5B9BD5" w:themeColor="accent1"/>
         </w:rPr>
         <w:lastRenderedPageBreak/>
-        <w:t xml:space="preserve">    Task 2: Data Profiling, Cleaning &amp; EDA</w:t>
+        <w:t>Task 2: Data Profiling, Cleaning &amp; EDA</w:t>
       </w:r>
     </w:p>
     <w:p>
@@ -2060,21 +2471,31 @@
         <w:spacing w:line="360" w:lineRule="auto"/>
         <w:rPr>
           <w:rFonts w:ascii="Arial" w:hAnsi="Arial" w:cs="Arial"/>
-        </w:rPr>
-      </w:pPr>
-      <w:r>
-        <w:rPr>
-          <w:rFonts w:ascii="Arial" w:hAnsi="Arial" w:cs="Arial"/>
+          <w:b/>
+          <w:color w:val="5B9BD5" w:themeColor="accent1"/>
+        </w:rPr>
+      </w:pPr>
+      <w:r>
+        <w:rPr>
+          <w:rFonts w:ascii="Arial" w:hAnsi="Arial" w:cs="Arial"/>
+          <w:b/>
+          <w:color w:val="5B9BD5" w:themeColor="accent1"/>
         </w:rPr>
         <w:lastRenderedPageBreak/>
         <w:t>2.</w:t>
       </w:r>
       <w:r>
+        <w:rPr>
+          <w:b/>
+          <w:color w:val="5B9BD5" w:themeColor="accent1"/>
+        </w:rPr>
         <w:t xml:space="preserve"> </w:t>
       </w:r>
       <w:r>
         <w:rPr>
           <w:rFonts w:ascii="Arial" w:hAnsi="Arial" w:cs="Arial"/>
+          <w:b/>
+          <w:color w:val="5B9BD5" w:themeColor="accent1"/>
         </w:rPr>
         <w:t>Time Series &amp; Patterns</w:t>
       </w:r>
@@ -2181,20 +2602,30 @@
         <w:spacing w:line="360" w:lineRule="auto"/>
         <w:rPr>
           <w:rFonts w:ascii="Arial" w:hAnsi="Arial" w:cs="Arial"/>
-        </w:rPr>
-      </w:pPr>
-      <w:r>
-        <w:rPr>
-          <w:rFonts w:ascii="Arial" w:hAnsi="Arial" w:cs="Arial"/>
+          <w:b/>
+          <w:color w:val="5B9BD5" w:themeColor="accent1"/>
+        </w:rPr>
+      </w:pPr>
+      <w:r>
+        <w:rPr>
+          <w:rFonts w:ascii="Arial" w:hAnsi="Arial" w:cs="Arial"/>
+          <w:b/>
+          <w:color w:val="5B9BD5" w:themeColor="accent1"/>
         </w:rPr>
         <w:t>3.</w:t>
       </w:r>
       <w:r>
+        <w:rPr>
+          <w:b/>
+          <w:color w:val="5B9BD5" w:themeColor="accent1"/>
+        </w:rPr>
         <w:t xml:space="preserve"> </w:t>
       </w:r>
       <w:r>
         <w:rPr>
           <w:rFonts w:ascii="Arial" w:hAnsi="Arial" w:cs="Arial"/>
+          <w:b/>
+          <w:color w:val="5B9BD5" w:themeColor="accent1"/>
         </w:rPr>
         <w:t>Correlation Analysis</w:t>
       </w:r>
@@ -2468,20 +2899,30 @@
         <w:spacing w:line="360" w:lineRule="auto"/>
         <w:rPr>
           <w:rFonts w:ascii="Arial" w:hAnsi="Arial" w:cs="Arial"/>
-        </w:rPr>
-      </w:pPr>
-      <w:r>
-        <w:rPr>
-          <w:rFonts w:ascii="Arial" w:hAnsi="Arial" w:cs="Arial"/>
+          <w:b/>
+          <w:color w:val="5B9BD5" w:themeColor="accent1"/>
+        </w:rPr>
+      </w:pPr>
+      <w:r>
+        <w:rPr>
+          <w:rFonts w:ascii="Arial" w:hAnsi="Arial" w:cs="Arial"/>
+          <w:b/>
+          <w:color w:val="5B9BD5" w:themeColor="accent1"/>
         </w:rPr>
         <w:t>4.</w:t>
       </w:r>
       <w:r>
+        <w:rPr>
+          <w:b/>
+          <w:color w:val="5B9BD5" w:themeColor="accent1"/>
+        </w:rPr>
         <w:t xml:space="preserve"> </w:t>
       </w:r>
       <w:r>
         <w:rPr>
           <w:rFonts w:ascii="Arial" w:hAnsi="Arial" w:cs="Arial"/>
+          <w:b/>
+          <w:color w:val="5B9BD5" w:themeColor="accent1"/>
         </w:rPr>
         <w:t>Wind and Distribution Analysis</w:t>
       </w:r>
@@ -2679,6 +3120,14 @@
         <w:spacing w:line="240" w:lineRule="auto"/>
         <w:rPr>
           <w:rFonts w:ascii="Arial" w:hAnsi="Arial" w:cs="Arial"/>
+        </w:rPr>
+      </w:pPr>
+    </w:p>
+    <w:p>
+      <w:pPr>
+        <w:spacing w:line="240" w:lineRule="auto"/>
+        <w:rPr>
+          <w:rFonts w:ascii="Arial" w:hAnsi="Arial" w:cs="Arial"/>
           <w:color w:val="5B9BD5" w:themeColor="accent1"/>
         </w:rPr>
       </w:pPr>
@@ -2709,16 +3158,6 @@
         <w:spacing w:line="240" w:lineRule="auto"/>
         <w:rPr>
           <w:rFonts w:ascii="Arial" w:hAnsi="Arial" w:cs="Arial"/>
-        </w:rPr>
-      </w:pPr>
-    </w:p>
-    <w:p>
-      <w:pPr>
-        <w:spacing w:line="240" w:lineRule="auto"/>
-        <w:rPr>
-          <w:rFonts w:ascii="Arial" w:hAnsi="Arial" w:cs="Arial"/>
-          <w:b/>
-          <w:color w:val="5B9BD5" w:themeColor="accent1"/>
         </w:rPr>
       </w:pPr>
       <w:r>
@@ -3370,6 +3809,60 @@
           </wp:inline>
         </w:drawing>
       </w:r>
+    </w:p>
+    <w:p>
+      <w:pPr>
+        <w:pStyle w:val="ListParagraph"/>
+        <w:spacing w:line="360" w:lineRule="auto"/>
+        <w:rPr>
+          <w:rFonts w:ascii="Arial" w:hAnsi="Arial" w:cs="Arial"/>
+        </w:rPr>
+      </w:pPr>
+    </w:p>
+    <w:p>
+      <w:pPr>
+        <w:pStyle w:val="ListParagraph"/>
+        <w:spacing w:line="360" w:lineRule="auto"/>
+        <w:rPr>
+          <w:rFonts w:ascii="Arial" w:hAnsi="Arial" w:cs="Arial"/>
+        </w:rPr>
+      </w:pPr>
+    </w:p>
+    <w:p>
+      <w:pPr>
+        <w:pStyle w:val="ListParagraph"/>
+        <w:spacing w:line="360" w:lineRule="auto"/>
+        <w:rPr>
+          <w:rFonts w:ascii="Arial" w:hAnsi="Arial" w:cs="Arial"/>
+        </w:rPr>
+      </w:pPr>
+    </w:p>
+    <w:p>
+      <w:pPr>
+        <w:pStyle w:val="ListParagraph"/>
+        <w:spacing w:line="360" w:lineRule="auto"/>
+        <w:rPr>
+          <w:rFonts w:ascii="Arial" w:hAnsi="Arial" w:cs="Arial"/>
+        </w:rPr>
+      </w:pPr>
+    </w:p>
+    <w:p>
+      <w:pPr>
+        <w:pStyle w:val="ListParagraph"/>
+        <w:spacing w:line="360" w:lineRule="auto"/>
+        <w:rPr>
+          <w:rFonts w:ascii="Arial" w:hAnsi="Arial" w:cs="Arial"/>
+        </w:rPr>
+      </w:pPr>
+    </w:p>
+    <w:p>
+      <w:pPr>
+        <w:pStyle w:val="ListParagraph"/>
+        <w:spacing w:line="360" w:lineRule="auto"/>
+        <w:rPr>
+          <w:rFonts w:ascii="Arial" w:hAnsi="Arial" w:cs="Arial"/>
+        </w:rPr>
+      </w:pPr>
       <w:bookmarkStart w:id="0" w:name="_GoBack"/>
       <w:bookmarkEnd w:id="0"/>
     </w:p>
@@ -3397,6 +3890,7 @@
         <w:rPr>
           <w:rFonts w:ascii="Arial" w:hAnsi="Arial" w:cs="Arial"/>
         </w:rPr>
+        <w:lastRenderedPageBreak/>
         <w:t xml:space="preserve"> </w:t>
       </w:r>
       <w:r>

</xml_diff>